<commit_message>
ervoor gezorgd dat je kunt reageren op topics
</commit_message>
<xml_diff>
--- a/Documentatie/PvA.docx
+++ b/Documentatie/PvA.docx
@@ -1,11 +1,14 @@
 
 <file path=word/document.xml><?xml version="1.0" encoding="utf-8"?>
-<w:document xmlns:wpc="http://schemas.microsoft.com/office/word/2010/wordprocessingCanvas" xmlns:cx="http://schemas.microsoft.com/office/drawing/2014/chartex" xmlns:cx1="http://schemas.microsoft.com/office/drawing/2015/9/8/chartex" xmlns:cx2="http://schemas.microsoft.com/office/drawing/2015/10/21/chartex" xmlns:cx3="http://schemas.microsoft.com/office/drawing/2016/5/9/chartex" xmlns:cx4="http://schemas.microsoft.com/office/drawing/2016/5/10/chartex" xmlns:cx5="http://schemas.microsoft.com/office/drawing/2016/5/11/chartex" xmlns:cx6="http://schemas.microsoft.com/office/drawing/2016/5/12/chartex" xmlns:cx7="http://schemas.microsoft.com/office/drawing/2016/5/13/chartex" xmlns:cx8="http://schemas.microsoft.com/office/drawing/2016/5/14/chartex" xmlns:mc="http://schemas.openxmlformats.org/markup-compatibility/2006" xmlns:o="urn:schemas-microsoft-com:office:office" xmlns:r="http://schemas.openxmlformats.org/officeDocument/2006/relationships" xmlns:m="http://schemas.openxmlformats.org/officeDocument/2006/math" xmlns:v="urn:schemas-microsoft-com:vml" xmlns:wp14="http://schemas.microsoft.com/office/word/2010/wordprocessingDrawing" xmlns:wp="http://schemas.openxmlformats.org/drawingml/2006/wordprocessingDrawing" xmlns:w10="urn:schemas-microsoft-com:office:word" xmlns:w="http://schemas.openxmlformats.org/wordprocessingml/2006/main" xmlns:w14="http://schemas.microsoft.com/office/word/2010/wordml" xmlns:w15="http://schemas.microsoft.com/office/word/2012/wordml" xmlns:w16se="http://schemas.microsoft.com/office/word/2015/wordml/symex" xmlns:wpg="http://schemas.microsoft.com/office/word/2010/wordprocessingGroup" xmlns:wpi="http://schemas.microsoft.com/office/word/2010/wordprocessingInk" xmlns:wne="http://schemas.microsoft.com/office/word/2006/wordml" xmlns:wps="http://schemas.microsoft.com/office/word/2010/wordprocessingShape" mc:Ignorable="w14 w15 w16se wp14">
+<w:document xmlns:wpc="http://schemas.microsoft.com/office/word/2010/wordprocessingCanvas" xmlns:cx="http://schemas.microsoft.com/office/drawing/2014/chartex" xmlns:cx1="http://schemas.microsoft.com/office/drawing/2015/9/8/chartex" xmlns:cx2="http://schemas.microsoft.com/office/drawing/2015/10/21/chartex" xmlns:cx3="http://schemas.microsoft.com/office/drawing/2016/5/9/chartex" xmlns:cx4="http://schemas.microsoft.com/office/drawing/2016/5/10/chartex" xmlns:cx5="http://schemas.microsoft.com/office/drawing/2016/5/11/chartex" xmlns:cx6="http://schemas.microsoft.com/office/drawing/2016/5/12/chartex" xmlns:cx7="http://schemas.microsoft.com/office/drawing/2016/5/13/chartex" xmlns:cx8="http://schemas.microsoft.com/office/drawing/2016/5/14/chartex" xmlns:mc="http://schemas.openxmlformats.org/markup-compatibility/2006" xmlns:aink="http://schemas.microsoft.com/office/drawing/2016/ink" xmlns:o="urn:schemas-microsoft-com:office:office" xmlns:r="http://schemas.openxmlformats.org/officeDocument/2006/relationships" xmlns:m="http://schemas.openxmlformats.org/officeDocument/2006/math" xmlns:v="urn:schemas-microsoft-com:vml" xmlns:wp14="http://schemas.microsoft.com/office/word/2010/wordprocessingDrawing" xmlns:wp="http://schemas.openxmlformats.org/drawingml/2006/wordprocessingDrawing" xmlns:w10="urn:schemas-microsoft-com:office:word" xmlns:w="http://schemas.openxmlformats.org/wordprocessingml/2006/main" xmlns:w14="http://schemas.microsoft.com/office/word/2010/wordml" xmlns:w15="http://schemas.microsoft.com/office/word/2012/wordml" xmlns:w16se="http://schemas.microsoft.com/office/word/2015/wordml/symex" xmlns:wpg="http://schemas.microsoft.com/office/word/2010/wordprocessingGroup" xmlns:wpi="http://schemas.microsoft.com/office/word/2010/wordprocessingInk" xmlns:wne="http://schemas.microsoft.com/office/word/2006/wordml" xmlns:wps="http://schemas.microsoft.com/office/word/2010/wordprocessingShape" mc:Ignorable="w14 w15 w16se wp14">
   <w:body>
     <w:p>
       <w:pPr>
         <w:pStyle w:val="Kop1"/>
       </w:pPr>
+      <w:r>
+        <w:t>1</w:t>
+      </w:r>
       <w:r>
         <w:t xml:space="preserve">Projecten ICT </w:t>
       </w:r>
@@ -142,13 +145,8 @@
         <w:tab/>
       </w:r>
       <w:r>
-        <w:t xml:space="preserve">Mark </w:t>
-      </w:r>
-      <w:proofErr w:type="spellStart"/>
-      <w:r>
-        <w:t>Vergunst</w:t>
-      </w:r>
-      <w:proofErr w:type="spellEnd"/>
+        <w:t>Mark Vergunst</w:t>
+      </w:r>
       <w:r>
         <w:tab/>
       </w:r>
@@ -249,7 +247,7 @@
                         <a:ln/>
                         <a:extLst>
                           <a:ext uri="{C572A759-6A51-4108-AA02-DFA0A04FC94B}">
-                            <ma14:wrappingTextBoxFlag xmlns:ma14="http://schemas.microsoft.com/office/mac/drawingml/2011/main" xmlns:w="http://schemas.openxmlformats.org/wordprocessingml/2006/main" xmlns:w10="urn:schemas-microsoft-com:office:word" xmlns:v="urn:schemas-microsoft-com:vml" xmlns:o="urn:schemas-microsoft-com:office:office" xmlns:mv="urn:schemas-microsoft-com:mac:vml" xmlns:mo="http://schemas.microsoft.com/office/mac/office/2008/main" xmlns=""/>
+                            <ma14:wrappingTextBoxFlag xmlns="" xmlns:mo="http://schemas.microsoft.com/office/mac/office/2008/main" xmlns:mv="urn:schemas-microsoft-com:mac:vml" xmlns:o="urn:schemas-microsoft-com:office:office" xmlns:v="urn:schemas-microsoft-com:vml" xmlns:w10="urn:schemas-microsoft-com:office:word" xmlns:w="http://schemas.openxmlformats.org/wordprocessingml/2006/main" xmlns:ma14="http://schemas.microsoft.com/office/mac/drawingml/2011/main"/>
                           </a:ext>
                         </a:extLst>
                       </wps:spPr>
@@ -593,13 +591,8 @@
             <w:tcW w:w="1172" w:type="dxa"/>
           </w:tcPr>
           <w:p>
-            <w:proofErr w:type="spellStart"/>
-            <w:r>
-              <w:t>Studentnr</w:t>
-            </w:r>
-            <w:proofErr w:type="spellEnd"/>
-            <w:r>
-              <w:t>:</w:t>
+            <w:r>
+              <w:t>Studentnr:</w:t>
             </w:r>
           </w:p>
         </w:tc>
@@ -618,13 +611,8 @@
             <w:tcW w:w="1578" w:type="dxa"/>
           </w:tcPr>
           <w:p>
-            <w:proofErr w:type="spellStart"/>
-            <w:r>
-              <w:t>Telefoonnr</w:t>
-            </w:r>
-            <w:proofErr w:type="spellEnd"/>
-            <w:r>
-              <w:t>:</w:t>
+            <w:r>
+              <w:t>Telefoonnr:</w:t>
             </w:r>
           </w:p>
         </w:tc>
@@ -639,13 +627,8 @@
           </w:tcPr>
           <w:p>
             <w:r>
-              <w:t xml:space="preserve">Mark </w:t>
-            </w:r>
-            <w:proofErr w:type="spellStart"/>
-            <w:r>
-              <w:t>Vergunst</w:t>
-            </w:r>
-            <w:proofErr w:type="spellEnd"/>
+              <w:t>Mark Vergunst</w:t>
+            </w:r>
           </w:p>
         </w:tc>
         <w:tc>
@@ -796,15 +779,7 @@
           </w:tcPr>
           <w:p>
             <w:r>
-              <w:t xml:space="preserve">De voorzitter bepaalt wat er op de agenda moet zodat het team zijn doelen kan bereiken. Hij stuurt aan op een besluit zodat het team snel tot resultaten komt. (Langeveld, L., </w:t>
-            </w:r>
-            <w:proofErr w:type="spellStart"/>
-            <w:r>
-              <w:t>z.d.</w:t>
-            </w:r>
-            <w:proofErr w:type="spellEnd"/>
-            <w:r>
-              <w:t>)</w:t>
+              <w:t>De voorzitter bepaalt wat er op de agenda moet zodat het team zijn doelen kan bereiken. Hij stuurt aan op een besluit zodat het team snel tot resultaten komt. (Langeveld, L., z.d.)</w:t>
             </w:r>
           </w:p>
         </w:tc>
@@ -870,23 +845,7 @@
               <w:t xml:space="preserve">. </w:t>
             </w:r>
             <w:r>
-              <w:t>(</w:t>
-            </w:r>
-            <w:proofErr w:type="spellStart"/>
-            <w:r>
-              <w:t>Bruineooge</w:t>
-            </w:r>
-            <w:proofErr w:type="spellEnd"/>
-            <w:r>
-              <w:t xml:space="preserve">, J., </w:t>
-            </w:r>
-            <w:proofErr w:type="spellStart"/>
-            <w:r>
-              <w:t>z.d.</w:t>
-            </w:r>
-            <w:proofErr w:type="spellEnd"/>
-            <w:r>
-              <w:t>)</w:t>
+              <w:t>(Bruineooge, J., z.d.)</w:t>
             </w:r>
           </w:p>
         </w:tc>
@@ -974,39 +933,7 @@
                 <w:color w:val="000000"/>
                 <w:szCs w:val="27"/>
               </w:rPr>
-              <w:t xml:space="preserve"> representatief en aantrekkelijk is. (</w:t>
-            </w:r>
-            <w:proofErr w:type="spellStart"/>
-            <w:r>
-              <w:rPr>
-                <w:color w:val="000000"/>
-                <w:szCs w:val="27"/>
-              </w:rPr>
-              <w:t>Bruineooge</w:t>
-            </w:r>
-            <w:proofErr w:type="spellEnd"/>
-            <w:r>
-              <w:rPr>
-                <w:color w:val="000000"/>
-                <w:szCs w:val="27"/>
-              </w:rPr>
-              <w:t xml:space="preserve">, J., </w:t>
-            </w:r>
-            <w:proofErr w:type="spellStart"/>
-            <w:r>
-              <w:rPr>
-                <w:color w:val="000000"/>
-                <w:szCs w:val="27"/>
-              </w:rPr>
-              <w:t>z.d.</w:t>
-            </w:r>
-            <w:proofErr w:type="spellEnd"/>
-            <w:r>
-              <w:rPr>
-                <w:color w:val="000000"/>
-                <w:szCs w:val="27"/>
-              </w:rPr>
-              <w:t>)</w:t>
+              <w:t xml:space="preserve"> representatief en aantrekkelijk is. (Bruineooge, J., z.d.)</w:t>
             </w:r>
           </w:p>
         </w:tc>
@@ -1114,11 +1041,9 @@
             <w:r>
               <w:t xml:space="preserve"> </w:t>
             </w:r>
-            <w:proofErr w:type="spellStart"/>
             <w:r>
               <w:t>Vergunst</w:t>
             </w:r>
-            <w:proofErr w:type="spellEnd"/>
           </w:p>
         </w:tc>
         <w:tc>
@@ -1168,13 +1093,8 @@
           </w:tcPr>
           <w:p>
             <w:r>
-              <w:t xml:space="preserve">Mark </w:t>
-            </w:r>
-            <w:proofErr w:type="spellStart"/>
-            <w:r>
-              <w:t>Vergunst</w:t>
-            </w:r>
-            <w:proofErr w:type="spellEnd"/>
+              <w:t>Mark Vergunst</w:t>
+            </w:r>
           </w:p>
         </w:tc>
         <w:tc>
@@ -1227,13 +1147,8 @@
           </w:tcPr>
           <w:p>
             <w:r>
-              <w:t xml:space="preserve">Mark </w:t>
-            </w:r>
-            <w:proofErr w:type="spellStart"/>
-            <w:r>
-              <w:t>Vergunst</w:t>
-            </w:r>
-            <w:proofErr w:type="spellEnd"/>
+              <w:t>Mark Vergunst</w:t>
+            </w:r>
           </w:p>
         </w:tc>
         <w:tc>
@@ -1283,13 +1198,8 @@
           </w:tcPr>
           <w:p>
             <w:r>
-              <w:t xml:space="preserve">Mark </w:t>
-            </w:r>
-            <w:proofErr w:type="spellStart"/>
-            <w:r>
-              <w:t>Vergunst</w:t>
-            </w:r>
-            <w:proofErr w:type="spellEnd"/>
+              <w:t>Mark Vergunst</w:t>
+            </w:r>
           </w:p>
         </w:tc>
         <w:tc>
@@ -1333,13 +1243,8 @@
           </w:tcPr>
           <w:p>
             <w:r>
-              <w:t xml:space="preserve">Mark </w:t>
-            </w:r>
-            <w:proofErr w:type="spellStart"/>
-            <w:r>
-              <w:t>Vergunst</w:t>
-            </w:r>
-            <w:proofErr w:type="spellEnd"/>
+              <w:t>Mark Vergunst</w:t>
+            </w:r>
           </w:p>
         </w:tc>
         <w:tc>
@@ -1380,13 +1285,8 @@
           </w:tcPr>
           <w:p>
             <w:r>
-              <w:t xml:space="preserve">Mark </w:t>
-            </w:r>
-            <w:proofErr w:type="spellStart"/>
-            <w:r>
-              <w:t>Vergunst</w:t>
-            </w:r>
-            <w:proofErr w:type="spellEnd"/>
+              <w:t>Mark Vergunst</w:t>
+            </w:r>
           </w:p>
         </w:tc>
         <w:tc>
@@ -1881,15 +1781,7 @@
         <w:t xml:space="preserve"> te maken</w:t>
       </w:r>
       <w:r>
-        <w:t xml:space="preserve">, omdat ik zelf ook een </w:t>
-      </w:r>
-      <w:proofErr w:type="spellStart"/>
-      <w:r>
-        <w:t>ducati</w:t>
-      </w:r>
-      <w:proofErr w:type="spellEnd"/>
-      <w:r>
-        <w:t xml:space="preserve"> heb en daar mijn interesse ook ligt. En dit is een mooie oefening voor de opleiding Applicatieontwikkelaar. De opdracht die ik heb gekregen</w:t>
+        <w:t>, omdat ik zelf ook een ducati heb en daar mijn interesse ook ligt. En dit is een mooie oefening voor de opleiding Applicatieontwikkelaar. De opdracht die ik heb gekregen</w:t>
       </w:r>
       <w:r>
         <w:t>, geeft ons de kan</w:t>
@@ -2477,7 +2369,6 @@
           <w:spacing w:val="0"/>
         </w:rPr>
       </w:pPr>
-      <w:proofErr w:type="spellStart"/>
       <w:r>
         <w:rPr>
           <w:rStyle w:val="Zwaar"/>
@@ -2486,18 +2377,7 @@
           <w:color w:val="auto"/>
           <w:spacing w:val="0"/>
         </w:rPr>
-        <w:t>Wireframe</w:t>
-      </w:r>
-      <w:proofErr w:type="spellEnd"/>
-      <w:r>
-        <w:rPr>
-          <w:rStyle w:val="Zwaar"/>
-          <w:b w:val="0"/>
-          <w:bCs w:val="0"/>
-          <w:color w:val="auto"/>
-          <w:spacing w:val="0"/>
-        </w:rPr>
-        <w:t xml:space="preserve"> maken een schema waarop staat hoe het eruit komt te zien.</w:t>
+        <w:t>Wireframe maken een schema waarop staat hoe het eruit komt te zien.</w:t>
       </w:r>
     </w:p>
     <w:p>
@@ -4164,6 +4044,16 @@
         </w:rPr>
         <w:t>.</w:t>
       </w:r>
+      <w:r>
+        <w:rPr>
+          <w:rStyle w:val="Zwaar"/>
+          <w:bCs w:val="0"/>
+          <w:color w:val="auto"/>
+          <w:spacing w:val="0"/>
+        </w:rPr>
+        <w:tab/>
+        <w:t>x</w:t>
+      </w:r>
     </w:p>
     <w:p>
       <w:pPr>
@@ -4221,6 +4111,25 @@
         </w:rPr>
         <w:t>.</w:t>
       </w:r>
+      <w:r>
+        <w:rPr>
+          <w:rStyle w:val="Zwaar"/>
+          <w:bCs w:val="0"/>
+          <w:color w:val="auto"/>
+          <w:spacing w:val="0"/>
+        </w:rPr>
+        <w:tab/>
+        <w:t>X</w:t>
+      </w:r>
+      <w:r>
+        <w:rPr>
+          <w:rStyle w:val="Zwaar"/>
+          <w:bCs w:val="0"/>
+          <w:color w:val="auto"/>
+          <w:spacing w:val="0"/>
+        </w:rPr>
+        <w:tab/>
+      </w:r>
     </w:p>
     <w:p>
       <w:pPr>
@@ -4278,6 +4187,16 @@
         </w:rPr>
         <w:t>.</w:t>
       </w:r>
+      <w:r>
+        <w:rPr>
+          <w:rStyle w:val="Zwaar"/>
+          <w:bCs w:val="0"/>
+          <w:color w:val="auto"/>
+          <w:spacing w:val="0"/>
+        </w:rPr>
+        <w:tab/>
+        <w:t>x</w:t>
+      </w:r>
     </w:p>
     <w:p>
       <w:pPr>
@@ -4326,6 +4245,25 @@
         <w:tab/>
         <w:t>Database opzetten.</w:t>
       </w:r>
+      <w:r>
+        <w:rPr>
+          <w:rStyle w:val="Zwaar"/>
+          <w:bCs w:val="0"/>
+          <w:color w:val="auto"/>
+          <w:spacing w:val="0"/>
+        </w:rPr>
+        <w:tab/>
+      </w:r>
+      <w:r>
+        <w:rPr>
+          <w:rStyle w:val="Zwaar"/>
+          <w:bCs w:val="0"/>
+          <w:color w:val="auto"/>
+          <w:spacing w:val="0"/>
+        </w:rPr>
+        <w:tab/>
+        <w:t>x</w:t>
+      </w:r>
     </w:p>
     <w:p>
       <w:pPr>
@@ -4366,6 +4304,16 @@
         <w:tab/>
         <w:t>Bouwen User interface.</w:t>
       </w:r>
+      <w:r>
+        <w:rPr>
+          <w:rStyle w:val="Zwaar"/>
+          <w:bCs w:val="0"/>
+          <w:color w:val="auto"/>
+          <w:spacing w:val="0"/>
+        </w:rPr>
+        <w:tab/>
+        <w:t>x</w:t>
+      </w:r>
     </w:p>
     <w:p>
       <w:pPr>
@@ -4406,6 +4354,16 @@
         <w:tab/>
         <w:t>Verder met bouwen User Interface .</w:t>
       </w:r>
+      <w:r>
+        <w:rPr>
+          <w:rStyle w:val="Zwaar"/>
+          <w:bCs w:val="0"/>
+          <w:color w:val="auto"/>
+          <w:spacing w:val="0"/>
+        </w:rPr>
+        <w:tab/>
+        <w:t>x</w:t>
+      </w:r>
     </w:p>
     <w:p>
       <w:pPr>
@@ -4446,6 +4404,25 @@
         <w:tab/>
         <w:t>Login systeem Coderen.</w:t>
       </w:r>
+      <w:r>
+        <w:rPr>
+          <w:rStyle w:val="Zwaar"/>
+          <w:bCs w:val="0"/>
+          <w:color w:val="auto"/>
+          <w:spacing w:val="0"/>
+        </w:rPr>
+        <w:tab/>
+      </w:r>
+      <w:r>
+        <w:rPr>
+          <w:rStyle w:val="Zwaar"/>
+          <w:bCs w:val="0"/>
+          <w:color w:val="auto"/>
+          <w:spacing w:val="0"/>
+        </w:rPr>
+        <w:tab/>
+        <w:t>x</w:t>
+      </w:r>
     </w:p>
     <w:p>
       <w:pPr>
@@ -4486,6 +4463,25 @@
         <w:tab/>
         <w:t>Registratie Systeem Coderen.</w:t>
       </w:r>
+      <w:r>
+        <w:rPr>
+          <w:rStyle w:val="Zwaar"/>
+          <w:bCs w:val="0"/>
+          <w:color w:val="auto"/>
+          <w:spacing w:val="0"/>
+        </w:rPr>
+        <w:tab/>
+      </w:r>
+      <w:r>
+        <w:rPr>
+          <w:rStyle w:val="Zwaar"/>
+          <w:bCs w:val="0"/>
+          <w:color w:val="auto"/>
+          <w:spacing w:val="0"/>
+        </w:rPr>
+        <w:tab/>
+        <w:t>x</w:t>
+      </w:r>
     </w:p>
     <w:p>
       <w:pPr>
@@ -4526,6 +4522,15 @@
         <w:tab/>
         <w:t>Profile pagina Coderen inclusief profielfoto toevoegen.</w:t>
       </w:r>
+      <w:r>
+        <w:rPr>
+          <w:rStyle w:val="Zwaar"/>
+          <w:bCs w:val="0"/>
+          <w:color w:val="auto"/>
+          <w:spacing w:val="0"/>
+        </w:rPr>
+        <w:t xml:space="preserve"> x foto moet nog</w:t>
+      </w:r>
     </w:p>
     <w:p>
       <w:pPr>
@@ -4566,6 +4571,16 @@
         <w:tab/>
         <w:t>Navigeren tussen topics Coderen.</w:t>
       </w:r>
+      <w:r>
+        <w:rPr>
+          <w:rStyle w:val="Zwaar"/>
+          <w:bCs w:val="0"/>
+          <w:color w:val="auto"/>
+          <w:spacing w:val="0"/>
+        </w:rPr>
+        <w:tab/>
+        <w:t>x</w:t>
+      </w:r>
     </w:p>
     <w:p>
       <w:pPr>
@@ -4606,6 +4621,25 @@
         <w:tab/>
         <w:t>Topic aanmaken Coderen.</w:t>
       </w:r>
+      <w:r>
+        <w:rPr>
+          <w:rStyle w:val="Zwaar"/>
+          <w:bCs w:val="0"/>
+          <w:color w:val="auto"/>
+          <w:spacing w:val="0"/>
+        </w:rPr>
+        <w:tab/>
+      </w:r>
+      <w:r>
+        <w:rPr>
+          <w:rStyle w:val="Zwaar"/>
+          <w:bCs w:val="0"/>
+          <w:color w:val="auto"/>
+          <w:spacing w:val="0"/>
+        </w:rPr>
+        <w:tab/>
+        <w:t>x</w:t>
+      </w:r>
     </w:p>
     <w:p>
       <w:pPr>
@@ -4646,6 +4680,25 @@
         <w:tab/>
         <w:t>Topic Reageren Coderen.</w:t>
       </w:r>
+      <w:r>
+        <w:rPr>
+          <w:rStyle w:val="Zwaar"/>
+          <w:bCs w:val="0"/>
+          <w:color w:val="auto"/>
+          <w:spacing w:val="0"/>
+        </w:rPr>
+        <w:tab/>
+      </w:r>
+      <w:r>
+        <w:rPr>
+          <w:rStyle w:val="Zwaar"/>
+          <w:bCs w:val="0"/>
+          <w:color w:val="auto"/>
+          <w:spacing w:val="0"/>
+        </w:rPr>
+        <w:tab/>
+        <w:t>x</w:t>
+      </w:r>
     </w:p>
     <w:p>
       <w:pPr>
@@ -4692,27 +4745,17 @@
           <w:spacing w:val="0"/>
         </w:rPr>
         <w:tab/>
-        <w:t xml:space="preserve">Beveiliging optimaliseren tussen user accounts en </w:t>
-      </w:r>
-      <w:proofErr w:type="spellStart"/>
-      <w:r>
-        <w:rPr>
-          <w:rStyle w:val="Zwaar"/>
-          <w:bCs w:val="0"/>
-          <w:color w:val="auto"/>
-          <w:spacing w:val="0"/>
-        </w:rPr>
-        <w:t>admin</w:t>
-      </w:r>
-      <w:proofErr w:type="spellEnd"/>
-      <w:r>
-        <w:rPr>
-          <w:rStyle w:val="Zwaar"/>
-          <w:bCs w:val="0"/>
-          <w:color w:val="auto"/>
-          <w:spacing w:val="0"/>
-        </w:rPr>
-        <w:t xml:space="preserve"> accounts.</w:t>
+        <w:t>Beveiliging optimaliseren tussen user accounts en admin accounts.</w:t>
+      </w:r>
+      <w:r>
+        <w:rPr>
+          <w:rStyle w:val="Zwaar"/>
+          <w:bCs w:val="0"/>
+          <w:color w:val="auto"/>
+          <w:spacing w:val="0"/>
+        </w:rPr>
+        <w:tab/>
+        <w:t>x</w:t>
       </w:r>
     </w:p>
     <w:p>
@@ -4752,39 +4795,19 @@
           <w:spacing w:val="0"/>
         </w:rPr>
         <w:tab/>
-        <w:t xml:space="preserve">Thema toevoegen </w:t>
-      </w:r>
-      <w:proofErr w:type="spellStart"/>
-      <w:r>
-        <w:rPr>
-          <w:rStyle w:val="Zwaar"/>
-          <w:bCs w:val="0"/>
-          <w:color w:val="auto"/>
-          <w:spacing w:val="0"/>
-        </w:rPr>
-        <w:t>Admin</w:t>
-      </w:r>
-      <w:proofErr w:type="spellEnd"/>
-      <w:r>
-        <w:rPr>
-          <w:rStyle w:val="Zwaar"/>
-          <w:bCs w:val="0"/>
-          <w:color w:val="auto"/>
-          <w:spacing w:val="0"/>
-        </w:rPr>
-        <w:t xml:space="preserve"> </w:t>
-      </w:r>
-      <w:proofErr w:type="spellStart"/>
-      <w:r>
-        <w:rPr>
-          <w:rStyle w:val="Zwaar"/>
-          <w:bCs w:val="0"/>
-          <w:color w:val="auto"/>
-          <w:spacing w:val="0"/>
-        </w:rPr>
-        <w:t>only</w:t>
-      </w:r>
-      <w:proofErr w:type="spellEnd"/>
+        <w:t>Thema toevoegen Admin only</w:t>
+      </w:r>
+      <w:r>
+        <w:rPr>
+          <w:rStyle w:val="Zwaar"/>
+          <w:bCs w:val="0"/>
+          <w:color w:val="auto"/>
+          <w:spacing w:val="0"/>
+        </w:rPr>
+        <w:tab/>
+      </w:r>
+      <w:bookmarkStart w:id="9" w:name="_GoBack"/>
+      <w:bookmarkEnd w:id="9"/>
     </w:p>
     <w:p>
       <w:pPr>
@@ -4872,27 +4895,7 @@
           <w:color w:val="auto"/>
           <w:spacing w:val="0"/>
         </w:rPr>
-        <w:t xml:space="preserve"> / </w:t>
-      </w:r>
-      <w:proofErr w:type="spellStart"/>
-      <w:r>
-        <w:rPr>
-          <w:rStyle w:val="Zwaar"/>
-          <w:bCs w:val="0"/>
-          <w:color w:val="auto"/>
-          <w:spacing w:val="0"/>
-        </w:rPr>
-        <w:t>reCAPTCHA</w:t>
-      </w:r>
-      <w:proofErr w:type="spellEnd"/>
-      <w:r>
-        <w:rPr>
-          <w:rStyle w:val="Zwaar"/>
-          <w:bCs w:val="0"/>
-          <w:color w:val="auto"/>
-          <w:spacing w:val="0"/>
-        </w:rPr>
-        <w:t xml:space="preserve"> toevoegen.</w:t>
+        <w:t xml:space="preserve"> / reCAPTCHA toevoegen.</w:t>
       </w:r>
     </w:p>
     <w:p>
@@ -4970,10 +4973,10 @@
           <w:szCs w:val="22"/>
         </w:rPr>
       </w:pPr>
-      <w:bookmarkStart w:id="9" w:name="_Stap_D"/>
-      <w:bookmarkStart w:id="10" w:name="_Hoofdstuk_4"/>
-      <w:bookmarkEnd w:id="9"/>
+      <w:bookmarkStart w:id="10" w:name="_Stap_D"/>
+      <w:bookmarkStart w:id="11" w:name="_Hoofdstuk_4"/>
       <w:bookmarkEnd w:id="10"/>
+      <w:bookmarkEnd w:id="11"/>
       <w:r>
         <w:rPr>
           <w:sz w:val="22"/>
@@ -5065,11 +5068,9 @@
       <w:r>
         <w:t xml:space="preserve"> </w:t>
       </w:r>
-      <w:proofErr w:type="spellStart"/>
       <w:r>
         <w:t>Github</w:t>
       </w:r>
-      <w:proofErr w:type="spellEnd"/>
       <w:r>
         <w:t>.</w:t>
       </w:r>
@@ -5111,11 +5112,9 @@
       <w:r>
         <w:t xml:space="preserve">wat we eerder al benoemde, alles inleveren in </w:t>
       </w:r>
-      <w:proofErr w:type="spellStart"/>
       <w:r>
         <w:t>Github</w:t>
       </w:r>
-      <w:proofErr w:type="spellEnd"/>
       <w:r>
         <w:t xml:space="preserve"> en bij houden wat</w:t>
       </w:r>
@@ -5146,8 +5145,8 @@
           <w:docGrid w:linePitch="360"/>
         </w:sectPr>
       </w:pPr>
-      <w:bookmarkStart w:id="11" w:name="_Jelmer"/>
-      <w:bookmarkEnd w:id="11"/>
+      <w:bookmarkStart w:id="12" w:name="_Jelmer"/>
+      <w:bookmarkEnd w:id="12"/>
     </w:p>
     <w:p>
       <w:pPr>
@@ -5156,15 +5155,15 @@
           <w:rFonts w:eastAsia="Calibri Light"/>
         </w:rPr>
       </w:pPr>
-      <w:bookmarkStart w:id="12" w:name="_Stap_F"/>
-      <w:bookmarkStart w:id="13" w:name="_Reflectie"/>
-      <w:bookmarkStart w:id="14" w:name="_Literatuurlijst"/>
-      <w:bookmarkStart w:id="15" w:name="_Documentatie"/>
-      <w:bookmarkStart w:id="16" w:name="_Toc1"/>
-      <w:bookmarkEnd w:id="12"/>
+      <w:bookmarkStart w:id="13" w:name="_Stap_F"/>
+      <w:bookmarkStart w:id="14" w:name="_Reflectie"/>
+      <w:bookmarkStart w:id="15" w:name="_Literatuurlijst"/>
+      <w:bookmarkStart w:id="16" w:name="_Documentatie"/>
+      <w:bookmarkStart w:id="17" w:name="_Toc1"/>
       <w:bookmarkEnd w:id="13"/>
       <w:bookmarkEnd w:id="14"/>
       <w:bookmarkEnd w:id="15"/>
+      <w:bookmarkEnd w:id="16"/>
       <w:r>
         <w:rPr>
           <w:rFonts w:eastAsia="Calibri Light"/>
@@ -5180,7 +5179,7 @@
         </w:rPr>
       </w:pPr>
     </w:p>
-    <w:bookmarkEnd w:id="16"/>
+    <w:bookmarkEnd w:id="17"/>
     <w:p>
       <w:pPr>
         <w:rPr>
@@ -5528,27 +5527,7 @@
           <w:color w:val="auto"/>
           <w:spacing w:val="0"/>
         </w:rPr>
-        <w:t xml:space="preserve">Beveiliging optimaliseren tussen user accounts en </w:t>
-      </w:r>
-      <w:proofErr w:type="spellStart"/>
-      <w:r>
-        <w:rPr>
-          <w:rStyle w:val="Zwaar"/>
-          <w:bCs w:val="0"/>
-          <w:color w:val="auto"/>
-          <w:spacing w:val="0"/>
-        </w:rPr>
-        <w:t>admin</w:t>
-      </w:r>
-      <w:proofErr w:type="spellEnd"/>
-      <w:r>
-        <w:rPr>
-          <w:rStyle w:val="Zwaar"/>
-          <w:bCs w:val="0"/>
-          <w:color w:val="auto"/>
-          <w:spacing w:val="0"/>
-        </w:rPr>
-        <w:t xml:space="preserve"> accounts.</w:t>
+        <w:t>Beveiliging optimaliseren tussen user accounts en admin accounts.</w:t>
       </w:r>
     </w:p>
     <w:p>
@@ -5573,47 +5552,7 @@
           <w:color w:val="auto"/>
           <w:spacing w:val="0"/>
         </w:rPr>
-        <w:t xml:space="preserve">Thema toevoegen </w:t>
-      </w:r>
-      <w:proofErr w:type="spellStart"/>
-      <w:r>
-        <w:rPr>
-          <w:rStyle w:val="Zwaar"/>
-          <w:bCs w:val="0"/>
-          <w:color w:val="auto"/>
-          <w:spacing w:val="0"/>
-        </w:rPr>
-        <w:t>Admin</w:t>
-      </w:r>
-      <w:proofErr w:type="spellEnd"/>
-      <w:r>
-        <w:rPr>
-          <w:rStyle w:val="Zwaar"/>
-          <w:bCs w:val="0"/>
-          <w:color w:val="auto"/>
-          <w:spacing w:val="0"/>
-        </w:rPr>
-        <w:t xml:space="preserve"> </w:t>
-      </w:r>
-      <w:proofErr w:type="spellStart"/>
-      <w:r>
-        <w:rPr>
-          <w:rStyle w:val="Zwaar"/>
-          <w:bCs w:val="0"/>
-          <w:color w:val="auto"/>
-          <w:spacing w:val="0"/>
-        </w:rPr>
-        <w:t>only</w:t>
-      </w:r>
-      <w:proofErr w:type="spellEnd"/>
-      <w:r>
-        <w:rPr>
-          <w:rStyle w:val="Zwaar"/>
-          <w:bCs w:val="0"/>
-          <w:color w:val="auto"/>
-          <w:spacing w:val="0"/>
-        </w:rPr>
-        <w:t>.</w:t>
+        <w:t>Thema toevoegen Admin only.</w:t>
       </w:r>
     </w:p>
     <w:p>
@@ -5663,27 +5602,7 @@
           <w:color w:val="auto"/>
           <w:spacing w:val="0"/>
         </w:rPr>
-        <w:t xml:space="preserve">Inlog naam vergeten button(optioneel) Coderen. / </w:t>
-      </w:r>
-      <w:proofErr w:type="spellStart"/>
-      <w:r>
-        <w:rPr>
-          <w:rStyle w:val="Zwaar"/>
-          <w:bCs w:val="0"/>
-          <w:color w:val="auto"/>
-          <w:spacing w:val="0"/>
-        </w:rPr>
-        <w:t>reCAPTCHA</w:t>
-      </w:r>
-      <w:proofErr w:type="spellEnd"/>
-      <w:r>
-        <w:rPr>
-          <w:rStyle w:val="Zwaar"/>
-          <w:bCs w:val="0"/>
-          <w:color w:val="auto"/>
-          <w:spacing w:val="0"/>
-        </w:rPr>
-        <w:t xml:space="preserve"> toevoegen.</w:t>
+        <w:t>Inlog naam vergeten button(optioneel) Coderen. / reCAPTCHA toevoegen.</w:t>
       </w:r>
     </w:p>
     <w:p>
@@ -5707,15 +5626,7 @@
         <w:rPr>
           <w:rFonts w:eastAsia="Calibri Light"/>
         </w:rPr>
-        <w:t>Hiermee hou ik goed bij wat ik al wel heb gedaan en wat niet. E</w:t>
-      </w:r>
-      <w:bookmarkStart w:id="17" w:name="_GoBack"/>
-      <w:bookmarkEnd w:id="17"/>
-      <w:r>
-        <w:rPr>
-          <w:rFonts w:eastAsia="Calibri Light"/>
-        </w:rPr>
-        <w:t>n of wat niet is gelukt en waarom.</w:t>
+        <w:t>Hiermee hou ik goed bij wat ik al wel heb gedaan en wat niet. En of wat niet is gelukt en waarom.</w:t>
       </w:r>
     </w:p>
     <w:sectPr>
@@ -5729,7 +5640,7 @@
 </file>
 
 <file path=word/endnotes.xml><?xml version="1.0" encoding="utf-8"?>
-<w:endnotes xmlns:wpc="http://schemas.microsoft.com/office/word/2010/wordprocessingCanvas" xmlns:cx="http://schemas.microsoft.com/office/drawing/2014/chartex" xmlns:cx1="http://schemas.microsoft.com/office/drawing/2015/9/8/chartex" xmlns:cx2="http://schemas.microsoft.com/office/drawing/2015/10/21/chartex" xmlns:cx3="http://schemas.microsoft.com/office/drawing/2016/5/9/chartex" xmlns:cx4="http://schemas.microsoft.com/office/drawing/2016/5/10/chartex" xmlns:cx5="http://schemas.microsoft.com/office/drawing/2016/5/11/chartex" xmlns:cx6="http://schemas.microsoft.com/office/drawing/2016/5/12/chartex" xmlns:cx7="http://schemas.microsoft.com/office/drawing/2016/5/13/chartex" xmlns:cx8="http://schemas.microsoft.com/office/drawing/2016/5/14/chartex" xmlns:mc="http://schemas.openxmlformats.org/markup-compatibility/2006" xmlns:o="urn:schemas-microsoft-com:office:office" xmlns:r="http://schemas.openxmlformats.org/officeDocument/2006/relationships" xmlns:m="http://schemas.openxmlformats.org/officeDocument/2006/math" xmlns:v="urn:schemas-microsoft-com:vml" xmlns:wp14="http://schemas.microsoft.com/office/word/2010/wordprocessingDrawing" xmlns:wp="http://schemas.openxmlformats.org/drawingml/2006/wordprocessingDrawing" xmlns:w10="urn:schemas-microsoft-com:office:word" xmlns:w="http://schemas.openxmlformats.org/wordprocessingml/2006/main" xmlns:w14="http://schemas.microsoft.com/office/word/2010/wordml" xmlns:w15="http://schemas.microsoft.com/office/word/2012/wordml" xmlns:w16se="http://schemas.microsoft.com/office/word/2015/wordml/symex" xmlns:wpg="http://schemas.microsoft.com/office/word/2010/wordprocessingGroup" xmlns:wpi="http://schemas.microsoft.com/office/word/2010/wordprocessingInk" xmlns:wne="http://schemas.microsoft.com/office/word/2006/wordml" xmlns:wps="http://schemas.microsoft.com/office/word/2010/wordprocessingShape" mc:Ignorable="w14 w15 w16se wp14">
+<w:endnotes xmlns:wpc="http://schemas.microsoft.com/office/word/2010/wordprocessingCanvas" xmlns:cx="http://schemas.microsoft.com/office/drawing/2014/chartex" xmlns:cx1="http://schemas.microsoft.com/office/drawing/2015/9/8/chartex" xmlns:cx2="http://schemas.microsoft.com/office/drawing/2015/10/21/chartex" xmlns:cx3="http://schemas.microsoft.com/office/drawing/2016/5/9/chartex" xmlns:cx4="http://schemas.microsoft.com/office/drawing/2016/5/10/chartex" xmlns:cx5="http://schemas.microsoft.com/office/drawing/2016/5/11/chartex" xmlns:cx6="http://schemas.microsoft.com/office/drawing/2016/5/12/chartex" xmlns:cx7="http://schemas.microsoft.com/office/drawing/2016/5/13/chartex" xmlns:cx8="http://schemas.microsoft.com/office/drawing/2016/5/14/chartex" xmlns:mc="http://schemas.openxmlformats.org/markup-compatibility/2006" xmlns:aink="http://schemas.microsoft.com/office/drawing/2016/ink" xmlns:o="urn:schemas-microsoft-com:office:office" xmlns:r="http://schemas.openxmlformats.org/officeDocument/2006/relationships" xmlns:m="http://schemas.openxmlformats.org/officeDocument/2006/math" xmlns:v="urn:schemas-microsoft-com:vml" xmlns:wp14="http://schemas.microsoft.com/office/word/2010/wordprocessingDrawing" xmlns:wp="http://schemas.openxmlformats.org/drawingml/2006/wordprocessingDrawing" xmlns:w10="urn:schemas-microsoft-com:office:word" xmlns:w="http://schemas.openxmlformats.org/wordprocessingml/2006/main" xmlns:w14="http://schemas.microsoft.com/office/word/2010/wordml" xmlns:w15="http://schemas.microsoft.com/office/word/2012/wordml" xmlns:w16se="http://schemas.microsoft.com/office/word/2015/wordml/symex" xmlns:wpg="http://schemas.microsoft.com/office/word/2010/wordprocessingGroup" xmlns:wpi="http://schemas.microsoft.com/office/word/2010/wordprocessingInk" xmlns:wne="http://schemas.microsoft.com/office/word/2006/wordml" xmlns:wps="http://schemas.microsoft.com/office/word/2010/wordprocessingShape" mc:Ignorable="w14 w15 w16se wp14">
   <w:endnote w:type="separator" w:id="-1">
     <w:p>
       <w:pPr>
@@ -5754,7 +5665,7 @@
 </file>
 
 <file path=word/footer1.xml><?xml version="1.0" encoding="utf-8"?>
-<w:ftr xmlns:wpc="http://schemas.microsoft.com/office/word/2010/wordprocessingCanvas" xmlns:cx="http://schemas.microsoft.com/office/drawing/2014/chartex" xmlns:cx1="http://schemas.microsoft.com/office/drawing/2015/9/8/chartex" xmlns:cx2="http://schemas.microsoft.com/office/drawing/2015/10/21/chartex" xmlns:cx3="http://schemas.microsoft.com/office/drawing/2016/5/9/chartex" xmlns:cx4="http://schemas.microsoft.com/office/drawing/2016/5/10/chartex" xmlns:cx5="http://schemas.microsoft.com/office/drawing/2016/5/11/chartex" xmlns:cx6="http://schemas.microsoft.com/office/drawing/2016/5/12/chartex" xmlns:cx7="http://schemas.microsoft.com/office/drawing/2016/5/13/chartex" xmlns:cx8="http://schemas.microsoft.com/office/drawing/2016/5/14/chartex" xmlns:mc="http://schemas.openxmlformats.org/markup-compatibility/2006" xmlns:o="urn:schemas-microsoft-com:office:office" xmlns:r="http://schemas.openxmlformats.org/officeDocument/2006/relationships" xmlns:m="http://schemas.openxmlformats.org/officeDocument/2006/math" xmlns:v="urn:schemas-microsoft-com:vml" xmlns:wp14="http://schemas.microsoft.com/office/word/2010/wordprocessingDrawing" xmlns:wp="http://schemas.openxmlformats.org/drawingml/2006/wordprocessingDrawing" xmlns:w10="urn:schemas-microsoft-com:office:word" xmlns:w="http://schemas.openxmlformats.org/wordprocessingml/2006/main" xmlns:w14="http://schemas.microsoft.com/office/word/2010/wordml" xmlns:w15="http://schemas.microsoft.com/office/word/2012/wordml" xmlns:w16se="http://schemas.microsoft.com/office/word/2015/wordml/symex" xmlns:wpg="http://schemas.microsoft.com/office/word/2010/wordprocessingGroup" xmlns:wpi="http://schemas.microsoft.com/office/word/2010/wordprocessingInk" xmlns:wne="http://schemas.microsoft.com/office/word/2006/wordml" xmlns:wps="http://schemas.microsoft.com/office/word/2010/wordprocessingShape" mc:Ignorable="w14 w15 w16se wp14">
+<w:ftr xmlns:wpc="http://schemas.microsoft.com/office/word/2010/wordprocessingCanvas" xmlns:cx="http://schemas.microsoft.com/office/drawing/2014/chartex" xmlns:cx1="http://schemas.microsoft.com/office/drawing/2015/9/8/chartex" xmlns:cx2="http://schemas.microsoft.com/office/drawing/2015/10/21/chartex" xmlns:cx3="http://schemas.microsoft.com/office/drawing/2016/5/9/chartex" xmlns:cx4="http://schemas.microsoft.com/office/drawing/2016/5/10/chartex" xmlns:cx5="http://schemas.microsoft.com/office/drawing/2016/5/11/chartex" xmlns:cx6="http://schemas.microsoft.com/office/drawing/2016/5/12/chartex" xmlns:cx7="http://schemas.microsoft.com/office/drawing/2016/5/13/chartex" xmlns:cx8="http://schemas.microsoft.com/office/drawing/2016/5/14/chartex" xmlns:mc="http://schemas.openxmlformats.org/markup-compatibility/2006" xmlns:aink="http://schemas.microsoft.com/office/drawing/2016/ink" xmlns:o="urn:schemas-microsoft-com:office:office" xmlns:r="http://schemas.openxmlformats.org/officeDocument/2006/relationships" xmlns:m="http://schemas.openxmlformats.org/officeDocument/2006/math" xmlns:v="urn:schemas-microsoft-com:vml" xmlns:wp14="http://schemas.microsoft.com/office/word/2010/wordprocessingDrawing" xmlns:wp="http://schemas.openxmlformats.org/drawingml/2006/wordprocessingDrawing" xmlns:w10="urn:schemas-microsoft-com:office:word" xmlns:w="http://schemas.openxmlformats.org/wordprocessingml/2006/main" xmlns:w14="http://schemas.microsoft.com/office/word/2010/wordml" xmlns:w15="http://schemas.microsoft.com/office/word/2012/wordml" xmlns:w16se="http://schemas.microsoft.com/office/word/2015/wordml/symex" xmlns:wpg="http://schemas.microsoft.com/office/word/2010/wordprocessingGroup" xmlns:wpi="http://schemas.microsoft.com/office/word/2010/wordprocessingInk" xmlns:wne="http://schemas.microsoft.com/office/word/2006/wordml" xmlns:wps="http://schemas.microsoft.com/office/word/2010/wordprocessingShape" mc:Ignorable="w14 w15 w16se wp14">
   <w:sdt>
     <w:sdtPr>
       <w:id w:val="-1245796854"/>
@@ -5787,7 +5698,7 @@
           <w:rPr>
             <w:noProof/>
           </w:rPr>
-          <w:t>7</w:t>
+          <w:t>6</w:t>
         </w:r>
         <w:r>
           <w:rPr>
@@ -5807,7 +5718,7 @@
 </file>
 
 <file path=word/footnotes.xml><?xml version="1.0" encoding="utf-8"?>
-<w:footnotes xmlns:wpc="http://schemas.microsoft.com/office/word/2010/wordprocessingCanvas" xmlns:cx="http://schemas.microsoft.com/office/drawing/2014/chartex" xmlns:cx1="http://schemas.microsoft.com/office/drawing/2015/9/8/chartex" xmlns:cx2="http://schemas.microsoft.com/office/drawing/2015/10/21/chartex" xmlns:cx3="http://schemas.microsoft.com/office/drawing/2016/5/9/chartex" xmlns:cx4="http://schemas.microsoft.com/office/drawing/2016/5/10/chartex" xmlns:cx5="http://schemas.microsoft.com/office/drawing/2016/5/11/chartex" xmlns:cx6="http://schemas.microsoft.com/office/drawing/2016/5/12/chartex" xmlns:cx7="http://schemas.microsoft.com/office/drawing/2016/5/13/chartex" xmlns:cx8="http://schemas.microsoft.com/office/drawing/2016/5/14/chartex" xmlns:mc="http://schemas.openxmlformats.org/markup-compatibility/2006" xmlns:o="urn:schemas-microsoft-com:office:office" xmlns:r="http://schemas.openxmlformats.org/officeDocument/2006/relationships" xmlns:m="http://schemas.openxmlformats.org/officeDocument/2006/math" xmlns:v="urn:schemas-microsoft-com:vml" xmlns:wp14="http://schemas.microsoft.com/office/word/2010/wordprocessingDrawing" xmlns:wp="http://schemas.openxmlformats.org/drawingml/2006/wordprocessingDrawing" xmlns:w10="urn:schemas-microsoft-com:office:word" xmlns:w="http://schemas.openxmlformats.org/wordprocessingml/2006/main" xmlns:w14="http://schemas.microsoft.com/office/word/2010/wordml" xmlns:w15="http://schemas.microsoft.com/office/word/2012/wordml" xmlns:w16se="http://schemas.microsoft.com/office/word/2015/wordml/symex" xmlns:wpg="http://schemas.microsoft.com/office/word/2010/wordprocessingGroup" xmlns:wpi="http://schemas.microsoft.com/office/word/2010/wordprocessingInk" xmlns:wne="http://schemas.microsoft.com/office/word/2006/wordml" xmlns:wps="http://schemas.microsoft.com/office/word/2010/wordprocessingShape" mc:Ignorable="w14 w15 w16se wp14">
+<w:footnotes xmlns:wpc="http://schemas.microsoft.com/office/word/2010/wordprocessingCanvas" xmlns:cx="http://schemas.microsoft.com/office/drawing/2014/chartex" xmlns:cx1="http://schemas.microsoft.com/office/drawing/2015/9/8/chartex" xmlns:cx2="http://schemas.microsoft.com/office/drawing/2015/10/21/chartex" xmlns:cx3="http://schemas.microsoft.com/office/drawing/2016/5/9/chartex" xmlns:cx4="http://schemas.microsoft.com/office/drawing/2016/5/10/chartex" xmlns:cx5="http://schemas.microsoft.com/office/drawing/2016/5/11/chartex" xmlns:cx6="http://schemas.microsoft.com/office/drawing/2016/5/12/chartex" xmlns:cx7="http://schemas.microsoft.com/office/drawing/2016/5/13/chartex" xmlns:cx8="http://schemas.microsoft.com/office/drawing/2016/5/14/chartex" xmlns:mc="http://schemas.openxmlformats.org/markup-compatibility/2006" xmlns:aink="http://schemas.microsoft.com/office/drawing/2016/ink" xmlns:o="urn:schemas-microsoft-com:office:office" xmlns:r="http://schemas.openxmlformats.org/officeDocument/2006/relationships" xmlns:m="http://schemas.openxmlformats.org/officeDocument/2006/math" xmlns:v="urn:schemas-microsoft-com:vml" xmlns:wp14="http://schemas.microsoft.com/office/word/2010/wordprocessingDrawing" xmlns:wp="http://schemas.openxmlformats.org/drawingml/2006/wordprocessingDrawing" xmlns:w10="urn:schemas-microsoft-com:office:word" xmlns:w="http://schemas.openxmlformats.org/wordprocessingml/2006/main" xmlns:w14="http://schemas.microsoft.com/office/word/2010/wordml" xmlns:w15="http://schemas.microsoft.com/office/word/2012/wordml" xmlns:w16se="http://schemas.microsoft.com/office/word/2015/wordml/symex" xmlns:wpg="http://schemas.microsoft.com/office/word/2010/wordprocessingGroup" xmlns:wpi="http://schemas.microsoft.com/office/word/2010/wordprocessingInk" xmlns:wne="http://schemas.microsoft.com/office/word/2006/wordml" xmlns:wps="http://schemas.microsoft.com/office/word/2010/wordprocessingShape" mc:Ignorable="w14 w15 w16se wp14">
   <w:footnote w:type="separator" w:id="-1">
     <w:p>
       <w:pPr>
@@ -5832,7 +5743,7 @@
 </file>
 
 <file path=word/numbering.xml><?xml version="1.0" encoding="utf-8"?>
-<w:numbering xmlns:wpc="http://schemas.microsoft.com/office/word/2010/wordprocessingCanvas" xmlns:cx="http://schemas.microsoft.com/office/drawing/2014/chartex" xmlns:cx1="http://schemas.microsoft.com/office/drawing/2015/9/8/chartex" xmlns:cx2="http://schemas.microsoft.com/office/drawing/2015/10/21/chartex" xmlns:cx3="http://schemas.microsoft.com/office/drawing/2016/5/9/chartex" xmlns:cx4="http://schemas.microsoft.com/office/drawing/2016/5/10/chartex" xmlns:cx5="http://schemas.microsoft.com/office/drawing/2016/5/11/chartex" xmlns:cx6="http://schemas.microsoft.com/office/drawing/2016/5/12/chartex" xmlns:cx7="http://schemas.microsoft.com/office/drawing/2016/5/13/chartex" xmlns:cx8="http://schemas.microsoft.com/office/drawing/2016/5/14/chartex" xmlns:mc="http://schemas.openxmlformats.org/markup-compatibility/2006" xmlns:o="urn:schemas-microsoft-com:office:office" xmlns:r="http://schemas.openxmlformats.org/officeDocument/2006/relationships" xmlns:m="http://schemas.openxmlformats.org/officeDocument/2006/math" xmlns:v="urn:schemas-microsoft-com:vml" xmlns:wp14="http://schemas.microsoft.com/office/word/2010/wordprocessingDrawing" xmlns:wp="http://schemas.openxmlformats.org/drawingml/2006/wordprocessingDrawing" xmlns:w10="urn:schemas-microsoft-com:office:word" xmlns:w="http://schemas.openxmlformats.org/wordprocessingml/2006/main" xmlns:w14="http://schemas.microsoft.com/office/word/2010/wordml" xmlns:w15="http://schemas.microsoft.com/office/word/2012/wordml" xmlns:w16se="http://schemas.microsoft.com/office/word/2015/wordml/symex" xmlns:wpg="http://schemas.microsoft.com/office/word/2010/wordprocessingGroup" xmlns:wpi="http://schemas.microsoft.com/office/word/2010/wordprocessingInk" xmlns:wne="http://schemas.microsoft.com/office/word/2006/wordml" xmlns:wps="http://schemas.microsoft.com/office/word/2010/wordprocessingShape" mc:Ignorable="w14 w15 w16se wp14">
+<w:numbering xmlns:wpc="http://schemas.microsoft.com/office/word/2010/wordprocessingCanvas" xmlns:cx="http://schemas.microsoft.com/office/drawing/2014/chartex" xmlns:cx1="http://schemas.microsoft.com/office/drawing/2015/9/8/chartex" xmlns:cx2="http://schemas.microsoft.com/office/drawing/2015/10/21/chartex" xmlns:cx3="http://schemas.microsoft.com/office/drawing/2016/5/9/chartex" xmlns:cx4="http://schemas.microsoft.com/office/drawing/2016/5/10/chartex" xmlns:cx5="http://schemas.microsoft.com/office/drawing/2016/5/11/chartex" xmlns:cx6="http://schemas.microsoft.com/office/drawing/2016/5/12/chartex" xmlns:cx7="http://schemas.microsoft.com/office/drawing/2016/5/13/chartex" xmlns:cx8="http://schemas.microsoft.com/office/drawing/2016/5/14/chartex" xmlns:mc="http://schemas.openxmlformats.org/markup-compatibility/2006" xmlns:aink="http://schemas.microsoft.com/office/drawing/2016/ink" xmlns:o="urn:schemas-microsoft-com:office:office" xmlns:r="http://schemas.openxmlformats.org/officeDocument/2006/relationships" xmlns:m="http://schemas.openxmlformats.org/officeDocument/2006/math" xmlns:v="urn:schemas-microsoft-com:vml" xmlns:wp14="http://schemas.microsoft.com/office/word/2010/wordprocessingDrawing" xmlns:wp="http://schemas.openxmlformats.org/drawingml/2006/wordprocessingDrawing" xmlns:w10="urn:schemas-microsoft-com:office:word" xmlns:w="http://schemas.openxmlformats.org/wordprocessingml/2006/main" xmlns:w14="http://schemas.microsoft.com/office/word/2010/wordml" xmlns:w15="http://schemas.microsoft.com/office/word/2012/wordml" xmlns:w16se="http://schemas.microsoft.com/office/word/2015/wordml/symex" xmlns:wpg="http://schemas.microsoft.com/office/word/2010/wordprocessingGroup" xmlns:wpi="http://schemas.microsoft.com/office/word/2010/wordprocessingInk" xmlns:wne="http://schemas.microsoft.com/office/word/2006/wordml" xmlns:wps="http://schemas.microsoft.com/office/word/2010/wordprocessingShape" mc:Ignorable="w14 w15 w16se wp14">
   <w:abstractNum w:abstractNumId="0" w15:restartNumberingAfterBreak="0">
     <w:nsid w:val="19E76642"/>
     <w:multiLevelType w:val="hybridMultilevel"/>

</xml_diff>